<commit_message>
in class create buttons
</commit_message>
<xml_diff>
--- a/Notes/Questions for Homework, week2.docx
+++ b/Notes/Questions for Homework, week2.docx
@@ -3,62 +3,355 @@
 <w:document xmlns:mo="http://schemas.microsoft.com/office/mac/office/2008/main" xmlns:ve="http://schemas.openxmlformats.org/markup-compatibility/2006" xmlns:mv="urn:schemas-microsoft-com:mac:vml" xmlns:o="urn:schemas-microsoft-com:office:office" xmlns:r="http://schemas.openxmlformats.org/officeDocument/2006/relationships" xmlns:m="http://schemas.openxmlformats.org/officeDocument/2006/math" xmlns:v="urn:schemas-microsoft-com:vml" xmlns:wp="http://schemas.openxmlformats.org/drawingml/2006/wordprocessingDrawing" xmlns:w10="urn:schemas-microsoft-com:office:word" xmlns:w="http://schemas.openxmlformats.org/wordprocessingml/2006/main" xmlns:wne="http://schemas.microsoft.com/office/word/2006/wordml">
   <w:body>
     <w:p>
-      <w:r>
-        <w:t>Products link</w:t>
-      </w:r>
-    </w:p>
-    <w:p>
+      <w:pPr>
+        <w:contextualSpacing/>
+      </w:pPr>
+    </w:p>
+    <w:p>
+      <w:pPr>
+        <w:pStyle w:val="ListParagraph"/>
+        <w:numPr>
+          <w:ilvl w:val="0"/>
+          <w:numId w:val="2"/>
+        </w:numPr>
+      </w:pPr>
+      <w:r>
+        <w:t>Products – move to right</w:t>
+      </w:r>
+      <w:r>
+        <w:t>- done</w:t>
+      </w:r>
+    </w:p>
+    <w:p>
+      <w:pPr>
+        <w:pStyle w:val="ListParagraph"/>
+        <w:numPr>
+          <w:ilvl w:val="1"/>
+          <w:numId w:val="2"/>
+        </w:numPr>
+      </w:pPr>
+      <w:r>
+        <w:t>Tried: float: right;</w:t>
+      </w:r>
+    </w:p>
+    <w:p>
+      <w:pPr>
+        <w:pStyle w:val="ListParagraph"/>
+        <w:numPr>
+          <w:ilvl w:val="0"/>
+          <w:numId w:val="2"/>
+        </w:numPr>
+      </w:pPr>
+      <w:r>
+        <w:t>Button – move to right</w:t>
+      </w:r>
+      <w:r>
+        <w:t>- done</w:t>
+      </w:r>
+    </w:p>
+    <w:p>
+      <w:pPr>
+        <w:pStyle w:val="ListParagraph"/>
+        <w:numPr>
+          <w:ilvl w:val="0"/>
+          <w:numId w:val="2"/>
+        </w:numPr>
+      </w:pPr>
+      <w:r>
+        <w:t>Button- get rid of weird shadow</w:t>
+      </w:r>
+    </w:p>
+    <w:p>
+      <w:pPr>
+        <w:pStyle w:val="ListParagraph"/>
+        <w:numPr>
+          <w:ilvl w:val="0"/>
+          <w:numId w:val="2"/>
+        </w:numPr>
+      </w:pPr>
+      <w:r>
+        <w:t>Get rid of bullets on header</w:t>
+      </w:r>
+      <w:r>
+        <w:t>- done</w:t>
+      </w:r>
+    </w:p>
+    <w:p>
+      <w:pPr>
+        <w:pStyle w:val="ListParagraph"/>
+        <w:numPr>
+          <w:ilvl w:val="0"/>
+          <w:numId w:val="2"/>
+        </w:numPr>
+      </w:pPr>
+      <w:r>
+        <w:t>Relative and absolute positioning</w:t>
+      </w:r>
+      <w:r>
+        <w:t>??</w:t>
+      </w:r>
+      <w:r>
+        <w:t xml:space="preserve">- </w:t>
+      </w:r>
       <w:proofErr w:type="gramStart"/>
       <w:r>
-        <w:t>text</w:t>
+        <w:t>done</w:t>
       </w:r>
       <w:proofErr w:type="gramEnd"/>
-      <w:r>
-        <w:t xml:space="preserve">-shadow: 2px </w:t>
+    </w:p>
+    <w:p>
+      <w:pPr>
+        <w:pStyle w:val="ListParagraph"/>
+        <w:numPr>
+          <w:ilvl w:val="0"/>
+          <w:numId w:val="2"/>
+        </w:numPr>
+      </w:pPr>
+      <w:r>
+        <w:t>Fix shadow on main box</w:t>
+      </w:r>
+      <w:r>
+        <w:t>- DONE</w:t>
+      </w:r>
+    </w:p>
+    <w:p>
+      <w:pPr>
+        <w:pStyle w:val="ListParagraph"/>
+        <w:numPr>
+          <w:ilvl w:val="1"/>
+          <w:numId w:val="2"/>
+        </w:numPr>
+      </w:pPr>
+      <w:r>
+        <w:t>Move dominate shadow to bottom</w:t>
+      </w:r>
+    </w:p>
+    <w:p>
+      <w:pPr>
+        <w:pStyle w:val="ListParagraph"/>
+        <w:numPr>
+          <w:ilvl w:val="0"/>
+          <w:numId w:val="2"/>
+        </w:numPr>
+      </w:pPr>
+      <w:r>
+        <w:t>Need to add a shadow at bottom of header</w:t>
+      </w:r>
+      <w:r>
+        <w:t>- done</w:t>
+      </w:r>
+    </w:p>
+    <w:p>
+      <w:pPr>
+        <w:pStyle w:val="ListParagraph"/>
+        <w:numPr>
+          <w:ilvl w:val="0"/>
+          <w:numId w:val="2"/>
+        </w:numPr>
+      </w:pPr>
+      <w:r>
+        <w:t>Fix the padding on all of the header elements</w:t>
+      </w:r>
+      <w:r>
+        <w:t>- DONE</w:t>
+      </w:r>
+    </w:p>
+    <w:p>
+      <w:pPr>
+        <w:pStyle w:val="ListParagraph"/>
+        <w:numPr>
+          <w:ilvl w:val="1"/>
+          <w:numId w:val="2"/>
+        </w:numPr>
+      </w:pPr>
+      <w:r>
+        <w:t>Including the default elements</w:t>
+      </w:r>
+    </w:p>
+    <w:p>
+      <w:pPr>
+        <w:pStyle w:val="ListParagraph"/>
+        <w:numPr>
+          <w:ilvl w:val="0"/>
+          <w:numId w:val="2"/>
+        </w:numPr>
+      </w:pPr>
+      <w:r>
+        <w:t>Change logos image size</w:t>
+      </w:r>
+      <w:r>
+        <w:t>- Done</w:t>
+      </w:r>
+    </w:p>
+    <w:p>
+      <w:pPr>
+        <w:pStyle w:val="ListParagraph"/>
+        <w:numPr>
+          <w:ilvl w:val="0"/>
+          <w:numId w:val="2"/>
+        </w:numPr>
+      </w:pPr>
+      <w:r>
+        <w:t>Set margin on body to zero</w:t>
+      </w:r>
+      <w:r>
+        <w:t xml:space="preserve"> - done</w:t>
+      </w:r>
+    </w:p>
+    <w:p>
+      <w:pPr>
+        <w:pStyle w:val="ListParagraph"/>
+        <w:numPr>
+          <w:ilvl w:val="0"/>
+          <w:numId w:val="2"/>
+        </w:numPr>
+      </w:pPr>
+      <w:r>
+        <w:t xml:space="preserve">Two boarder on copyright </w:t>
+      </w:r>
+      <w:r>
+        <w:t>- DONE</w:t>
+      </w:r>
+    </w:p>
+    <w:p>
+      <w:pPr>
+        <w:pStyle w:val="ListParagraph"/>
+        <w:numPr>
+          <w:ilvl w:val="0"/>
+          <w:numId w:val="2"/>
+        </w:numPr>
+      </w:pPr>
+      <w:r>
+        <w:t xml:space="preserve"> Foot</w:t>
+      </w:r>
+      <w:r>
+        <w:t>er border top: 1px solid white - DONE</w:t>
+      </w:r>
+    </w:p>
+    <w:p>
+      <w:pPr>
+        <w:pStyle w:val="ListParagraph"/>
+        <w:numPr>
+          <w:ilvl w:val="0"/>
+          <w:numId w:val="2"/>
+        </w:numPr>
+      </w:pPr>
+      <w:proofErr w:type="gramStart"/>
+      <w:r>
+        <w:t>main</w:t>
+      </w:r>
+      <w:proofErr w:type="gramEnd"/>
+      <w:r>
+        <w:t xml:space="preserve"> boarder bottom: 1px solid </w:t>
       </w:r>
       <w:proofErr w:type="spellStart"/>
       <w:r>
-        <w:t>2px</w:t>
+        <w:t>rbg</w:t>
+      </w:r>
+      <w:r>
+        <w:t>a</w:t>
       </w:r>
       <w:proofErr w:type="spellEnd"/>
       <w:r>
-        <w:t xml:space="preserve"> white</w:t>
-      </w:r>
+        <w:t xml:space="preserve"> (see </w:t>
+      </w:r>
+      <w:r>
+        <w:t>pictures</w:t>
+      </w:r>
+      <w:r>
+        <w:t>)</w:t>
+      </w:r>
+      <w:r>
+        <w:t>- done</w:t>
+      </w:r>
+    </w:p>
+    <w:p>
+      <w:pPr>
+        <w:pStyle w:val="ListParagraph"/>
+        <w:numPr>
+          <w:ilvl w:val="0"/>
+          <w:numId w:val="2"/>
+        </w:numPr>
+      </w:pPr>
+      <w:proofErr w:type="gramStart"/>
+      <w:r>
+        <w:t>need</w:t>
+      </w:r>
+      <w:proofErr w:type="gramEnd"/>
+      <w:r>
+        <w:t xml:space="preserve"> to specify the size of logo</w:t>
+      </w:r>
+      <w:r>
+        <w:t xml:space="preserve"> see notes and </w:t>
+      </w:r>
+      <w:proofErr w:type="spellStart"/>
+      <w:r>
+        <w:t>pics</w:t>
+      </w:r>
+      <w:proofErr w:type="spellEnd"/>
+      <w:r>
+        <w:t>- done</w:t>
+      </w:r>
+    </w:p>
+    <w:p>
+      <w:pPr>
+        <w:pStyle w:val="ListParagraph"/>
+        <w:numPr>
+          <w:ilvl w:val="0"/>
+          <w:numId w:val="2"/>
+        </w:numPr>
+      </w:pPr>
+      <w:proofErr w:type="gramStart"/>
+      <w:r>
+        <w:t>tell</w:t>
+      </w:r>
+      <w:proofErr w:type="gramEnd"/>
+      <w:r>
+        <w:t xml:space="preserve"> </w:t>
+      </w:r>
+      <w:proofErr w:type="spellStart"/>
+      <w:r>
+        <w:t>buttom</w:t>
+      </w:r>
+      <w:proofErr w:type="spellEnd"/>
+      <w:r>
+        <w:t xml:space="preserve"> to be </w:t>
+      </w:r>
+      <w:proofErr w:type="spellStart"/>
+      <w:r>
+        <w:t>lucida</w:t>
+      </w:r>
+      <w:proofErr w:type="spellEnd"/>
+      <w:r>
+        <w:t xml:space="preserve"> </w:t>
+      </w:r>
+      <w:proofErr w:type="spellStart"/>
+      <w:r>
+        <w:t>grande</w:t>
+      </w:r>
+      <w:proofErr w:type="spellEnd"/>
+      <w:r>
+        <w:t>-DONE</w:t>
+      </w:r>
+    </w:p>
+    <w:p>
+      <w:pPr>
+        <w:pStyle w:val="ListParagraph"/>
+        <w:numPr>
+          <w:ilvl w:val="0"/>
+          <w:numId w:val="2"/>
+        </w:numPr>
+      </w:pPr>
+      <w:r>
+        <w:t>Fix padding at bottom of box</w:t>
+      </w:r>
+    </w:p>
+    <w:p>
+      <w:pPr>
+        <w:pStyle w:val="ListParagraph"/>
+      </w:pPr>
     </w:p>
     <w:p/>
-    <w:p>
-      <w:r>
-        <w:t xml:space="preserve">For copyright line, needs to be length of </w:t>
-      </w:r>
-      <w:proofErr w:type="spellStart"/>
-      <w:r>
-        <w:t>bot</w:t>
-      </w:r>
-      <w:proofErr w:type="spellEnd"/>
-    </w:p>
-    <w:p>
-      <w:proofErr w:type="gramStart"/>
-      <w:r>
-        <w:t>border</w:t>
-      </w:r>
-      <w:proofErr w:type="gramEnd"/>
-      <w:r>
-        <w:t>-width: 80%;</w:t>
-      </w:r>
-    </w:p>
-    <w:p>
-      <w:proofErr w:type="gramStart"/>
-      <w:r>
-        <w:t>border</w:t>
-      </w:r>
-      <w:proofErr w:type="gramEnd"/>
-      <w:r>
-        <w:t xml:space="preserve">-width: </w:t>
-      </w:r>
-      <w:r>
-        <w:t>800px</w:t>
-      </w:r>
-    </w:p>
     <w:p/>
     <w:sectPr>
       <w:pgSz w:w="12240" w:h="15840"/>
@@ -66,6 +359,189 @@
     </w:sectPr>
   </w:body>
 </w:document>
+</file>
+
+<file path=word/numbering.xml><?xml version="1.0" encoding="utf-8"?>
+<w:numbering xmlns:mo="http://schemas.microsoft.com/office/mac/office/2008/main" xmlns:ve="http://schemas.openxmlformats.org/markup-compatibility/2006" xmlns:mv="urn:schemas-microsoft-com:mac:vml" xmlns:o="urn:schemas-microsoft-com:office:office" xmlns:r="http://schemas.openxmlformats.org/officeDocument/2006/relationships" xmlns:m="http://schemas.openxmlformats.org/officeDocument/2006/math" xmlns:v="urn:schemas-microsoft-com:vml" xmlns:wp="http://schemas.openxmlformats.org/drawingml/2006/wordprocessingDrawing" xmlns:w10="urn:schemas-microsoft-com:office:word" xmlns:w="http://schemas.openxmlformats.org/wordprocessingml/2006/main" xmlns:wne="http://schemas.microsoft.com/office/word/2006/wordml">
+  <w:abstractNum w:abstractNumId="0">
+    <w:nsid w:val="4A420237"/>
+    <w:multiLevelType w:val="hybridMultilevel"/>
+    <w:tmpl w:val="37C262EC"/>
+    <w:lvl w:ilvl="0" w:tplc="0409000F">
+      <w:start w:val="1"/>
+      <w:numFmt w:val="decimal"/>
+      <w:lvlText w:val="%1."/>
+      <w:lvlJc w:val="left"/>
+      <w:pPr>
+        <w:ind w:left="720" w:hanging="360"/>
+      </w:pPr>
+    </w:lvl>
+    <w:lvl w:ilvl="1" w:tplc="04090019">
+      <w:start w:val="1"/>
+      <w:numFmt w:val="lowerLetter"/>
+      <w:lvlText w:val="%2."/>
+      <w:lvlJc w:val="left"/>
+      <w:pPr>
+        <w:ind w:left="1440" w:hanging="360"/>
+      </w:pPr>
+    </w:lvl>
+    <w:lvl w:ilvl="2" w:tplc="0409001B" w:tentative="1">
+      <w:start w:val="1"/>
+      <w:numFmt w:val="lowerRoman"/>
+      <w:lvlText w:val="%3."/>
+      <w:lvlJc w:val="right"/>
+      <w:pPr>
+        <w:ind w:left="2160" w:hanging="180"/>
+      </w:pPr>
+    </w:lvl>
+    <w:lvl w:ilvl="3" w:tplc="0409000F" w:tentative="1">
+      <w:start w:val="1"/>
+      <w:numFmt w:val="decimal"/>
+      <w:lvlText w:val="%4."/>
+      <w:lvlJc w:val="left"/>
+      <w:pPr>
+        <w:ind w:left="2880" w:hanging="360"/>
+      </w:pPr>
+    </w:lvl>
+    <w:lvl w:ilvl="4" w:tplc="04090019" w:tentative="1">
+      <w:start w:val="1"/>
+      <w:numFmt w:val="lowerLetter"/>
+      <w:lvlText w:val="%5."/>
+      <w:lvlJc w:val="left"/>
+      <w:pPr>
+        <w:ind w:left="3600" w:hanging="360"/>
+      </w:pPr>
+    </w:lvl>
+    <w:lvl w:ilvl="5" w:tplc="0409001B" w:tentative="1">
+      <w:start w:val="1"/>
+      <w:numFmt w:val="lowerRoman"/>
+      <w:lvlText w:val="%6."/>
+      <w:lvlJc w:val="right"/>
+      <w:pPr>
+        <w:ind w:left="4320" w:hanging="180"/>
+      </w:pPr>
+    </w:lvl>
+    <w:lvl w:ilvl="6" w:tplc="0409000F" w:tentative="1">
+      <w:start w:val="1"/>
+      <w:numFmt w:val="decimal"/>
+      <w:lvlText w:val="%7."/>
+      <w:lvlJc w:val="left"/>
+      <w:pPr>
+        <w:ind w:left="5040" w:hanging="360"/>
+      </w:pPr>
+    </w:lvl>
+    <w:lvl w:ilvl="7" w:tplc="04090019" w:tentative="1">
+      <w:start w:val="1"/>
+      <w:numFmt w:val="lowerLetter"/>
+      <w:lvlText w:val="%8."/>
+      <w:lvlJc w:val="left"/>
+      <w:pPr>
+        <w:ind w:left="5760" w:hanging="360"/>
+      </w:pPr>
+    </w:lvl>
+    <w:lvl w:ilvl="8" w:tplc="0409001B" w:tentative="1">
+      <w:start w:val="1"/>
+      <w:numFmt w:val="lowerRoman"/>
+      <w:lvlText w:val="%9."/>
+      <w:lvlJc w:val="right"/>
+      <w:pPr>
+        <w:ind w:left="6480" w:hanging="180"/>
+      </w:pPr>
+    </w:lvl>
+  </w:abstractNum>
+  <w:abstractNum w:abstractNumId="1">
+    <w:nsid w:val="4F4E211F"/>
+    <w:multiLevelType w:val="hybridMultilevel"/>
+    <w:tmpl w:val="A2540052"/>
+    <w:lvl w:ilvl="0" w:tplc="0409000F">
+      <w:start w:val="1"/>
+      <w:numFmt w:val="decimal"/>
+      <w:lvlText w:val="%1."/>
+      <w:lvlJc w:val="left"/>
+      <w:pPr>
+        <w:ind w:left="720" w:hanging="360"/>
+      </w:pPr>
+    </w:lvl>
+    <w:lvl w:ilvl="1" w:tplc="04090019" w:tentative="1">
+      <w:start w:val="1"/>
+      <w:numFmt w:val="lowerLetter"/>
+      <w:lvlText w:val="%2."/>
+      <w:lvlJc w:val="left"/>
+      <w:pPr>
+        <w:ind w:left="1440" w:hanging="360"/>
+      </w:pPr>
+    </w:lvl>
+    <w:lvl w:ilvl="2" w:tplc="0409001B" w:tentative="1">
+      <w:start w:val="1"/>
+      <w:numFmt w:val="lowerRoman"/>
+      <w:lvlText w:val="%3."/>
+      <w:lvlJc w:val="right"/>
+      <w:pPr>
+        <w:ind w:left="2160" w:hanging="180"/>
+      </w:pPr>
+    </w:lvl>
+    <w:lvl w:ilvl="3" w:tplc="0409000F" w:tentative="1">
+      <w:start w:val="1"/>
+      <w:numFmt w:val="decimal"/>
+      <w:lvlText w:val="%4."/>
+      <w:lvlJc w:val="left"/>
+      <w:pPr>
+        <w:ind w:left="2880" w:hanging="360"/>
+      </w:pPr>
+    </w:lvl>
+    <w:lvl w:ilvl="4" w:tplc="04090019" w:tentative="1">
+      <w:start w:val="1"/>
+      <w:numFmt w:val="lowerLetter"/>
+      <w:lvlText w:val="%5."/>
+      <w:lvlJc w:val="left"/>
+      <w:pPr>
+        <w:ind w:left="3600" w:hanging="360"/>
+      </w:pPr>
+    </w:lvl>
+    <w:lvl w:ilvl="5" w:tplc="0409001B" w:tentative="1">
+      <w:start w:val="1"/>
+      <w:numFmt w:val="lowerRoman"/>
+      <w:lvlText w:val="%6."/>
+      <w:lvlJc w:val="right"/>
+      <w:pPr>
+        <w:ind w:left="4320" w:hanging="180"/>
+      </w:pPr>
+    </w:lvl>
+    <w:lvl w:ilvl="6" w:tplc="0409000F" w:tentative="1">
+      <w:start w:val="1"/>
+      <w:numFmt w:val="decimal"/>
+      <w:lvlText w:val="%7."/>
+      <w:lvlJc w:val="left"/>
+      <w:pPr>
+        <w:ind w:left="5040" w:hanging="360"/>
+      </w:pPr>
+    </w:lvl>
+    <w:lvl w:ilvl="7" w:tplc="04090019" w:tentative="1">
+      <w:start w:val="1"/>
+      <w:numFmt w:val="lowerLetter"/>
+      <w:lvlText w:val="%8."/>
+      <w:lvlJc w:val="left"/>
+      <w:pPr>
+        <w:ind w:left="5760" w:hanging="360"/>
+      </w:pPr>
+    </w:lvl>
+    <w:lvl w:ilvl="8" w:tplc="0409001B" w:tentative="1">
+      <w:start w:val="1"/>
+      <w:numFmt w:val="lowerRoman"/>
+      <w:lvlText w:val="%9."/>
+      <w:lvlJc w:val="right"/>
+      <w:pPr>
+        <w:ind w:left="6480" w:hanging="180"/>
+      </w:pPr>
+    </w:lvl>
+  </w:abstractNum>
+  <w:num w:numId="1">
+    <w:abstractNumId w:val="1"/>
+  </w:num>
+  <w:num w:numId="2">
+    <w:abstractNumId w:val="0"/>
+  </w:num>
+</w:numbering>
 </file>
 
 <file path=word/styles.xml><?xml version="1.0" encoding="utf-8"?>
@@ -249,6 +725,17 @@
     <w:name w:val="No List"/>
     <w:semiHidden/>
     <w:unhideWhenUsed/>
+  </w:style>
+  <w:style w:type="paragraph" w:styleId="ListParagraph">
+    <w:name w:val="List Paragraph"/>
+    <w:basedOn w:val="Normal"/>
+    <w:uiPriority w:val="34"/>
+    <w:qFormat/>
+    <w:rsid w:val="00C408ED"/>
+    <w:pPr>
+      <w:ind w:left="720"/>
+      <w:contextualSpacing/>
+    </w:pPr>
   </w:style>
 </w:styles>
 </file>

</xml_diff>